<commit_message>
description of team tournament
</commit_message>
<xml_diff>
--- a/Insight to be drawn.docx
+++ b/Insight to be drawn.docx
@@ -258,21 +258,334 @@
     </w:p>
     <w:p>
       <w:pPr>
-        <w:rPr>
-          <w:rFonts w:ascii="Arial" w:hAnsi="Arial" w:cs="Arial"/>
-          <w:sz w:val="28"/>
-          <w:szCs w:val="28"/>
-        </w:rPr>
-      </w:pPr>
-    </w:p>
-    <w:p>
-      <w:pPr>
-        <w:rPr>
-          <w:rFonts w:ascii="Arial" w:hAnsi="Arial" w:cs="Arial"/>
-          <w:sz w:val="28"/>
-          <w:szCs w:val="28"/>
-        </w:rPr>
-      </w:pPr>
+        <w:ind w:left="360"/>
+        <w:rPr>
+          <w:rFonts w:ascii="Arial" w:hAnsi="Arial" w:cs="Arial"/>
+          <w:sz w:val="28"/>
+          <w:szCs w:val="28"/>
+        </w:rPr>
+      </w:pPr>
+    </w:p>
+    <w:p>
+      <w:pPr>
+        <w:ind w:left="360"/>
+        <w:rPr>
+          <w:rFonts w:ascii="Arial" w:hAnsi="Arial" w:cs="Arial"/>
+          <w:sz w:val="28"/>
+          <w:szCs w:val="28"/>
+        </w:rPr>
+      </w:pPr>
+      <w:proofErr w:type="gramStart"/>
+      <w:r>
+        <w:rPr>
+          <w:rFonts w:ascii="Arial" w:hAnsi="Arial" w:cs="Arial"/>
+          <w:sz w:val="28"/>
+          <w:szCs w:val="28"/>
+        </w:rPr>
+        <w:t>Teams</w:t>
+      </w:r>
+      <w:proofErr w:type="gramEnd"/>
+      <w:r>
+        <w:rPr>
+          <w:rFonts w:ascii="Arial" w:hAnsi="Arial" w:cs="Arial"/>
+          <w:sz w:val="28"/>
+          <w:szCs w:val="28"/>
+        </w:rPr>
+        <w:t xml:space="preserve"> points table content </w:t>
+      </w:r>
+    </w:p>
+    <w:p>
+      <w:pPr>
+        <w:ind w:left="360"/>
+        <w:rPr>
+          <w:rFonts w:ascii="Arial" w:hAnsi="Arial" w:cs="Arial"/>
+          <w:sz w:val="28"/>
+          <w:szCs w:val="28"/>
+        </w:rPr>
+      </w:pPr>
+      <w:r>
+        <w:rPr>
+          <w:rFonts w:ascii="Arial" w:hAnsi="Arial" w:cs="Arial"/>
+          <w:sz w:val="28"/>
+          <w:szCs w:val="28"/>
+        </w:rPr>
+        <w:tab/>
+        <w:t xml:space="preserve">Team names </w:t>
+      </w:r>
+    </w:p>
+    <w:p>
+      <w:pPr>
+        <w:ind w:left="360"/>
+        <w:rPr>
+          <w:rFonts w:ascii="Arial" w:hAnsi="Arial" w:cs="Arial"/>
+          <w:sz w:val="28"/>
+          <w:szCs w:val="28"/>
+        </w:rPr>
+      </w:pPr>
+      <w:r>
+        <w:rPr>
+          <w:rFonts w:ascii="Arial" w:hAnsi="Arial" w:cs="Arial"/>
+          <w:sz w:val="28"/>
+          <w:szCs w:val="28"/>
+        </w:rPr>
+        <w:tab/>
+        <w:t xml:space="preserve">Team points </w:t>
+      </w:r>
+    </w:p>
+    <w:p>
+      <w:pPr>
+        <w:ind w:left="360"/>
+        <w:rPr>
+          <w:rFonts w:ascii="Arial" w:hAnsi="Arial" w:cs="Arial"/>
+          <w:sz w:val="28"/>
+          <w:szCs w:val="28"/>
+        </w:rPr>
+      </w:pPr>
+      <w:r>
+        <w:rPr>
+          <w:rFonts w:ascii="Arial" w:hAnsi="Arial" w:cs="Arial"/>
+          <w:sz w:val="28"/>
+          <w:szCs w:val="28"/>
+        </w:rPr>
+        <w:tab/>
+        <w:t xml:space="preserve">Team wins </w:t>
+      </w:r>
+    </w:p>
+    <w:p>
+      <w:pPr>
+        <w:ind w:left="360"/>
+        <w:rPr>
+          <w:rFonts w:ascii="Arial" w:hAnsi="Arial" w:cs="Arial"/>
+          <w:sz w:val="28"/>
+          <w:szCs w:val="28"/>
+        </w:rPr>
+      </w:pPr>
+      <w:r>
+        <w:rPr>
+          <w:rFonts w:ascii="Arial" w:hAnsi="Arial" w:cs="Arial"/>
+          <w:sz w:val="28"/>
+          <w:szCs w:val="28"/>
+        </w:rPr>
+        <w:tab/>
+        <w:t xml:space="preserve">Team loses </w:t>
+      </w:r>
+    </w:p>
+    <w:p>
+      <w:pPr>
+        <w:ind w:left="360"/>
+        <w:rPr>
+          <w:rFonts w:ascii="Arial" w:hAnsi="Arial" w:cs="Arial"/>
+          <w:sz w:val="28"/>
+          <w:szCs w:val="28"/>
+        </w:rPr>
+      </w:pPr>
+      <w:r>
+        <w:rPr>
+          <w:rFonts w:ascii="Arial" w:hAnsi="Arial" w:cs="Arial"/>
+          <w:sz w:val="28"/>
+          <w:szCs w:val="28"/>
+        </w:rPr>
+        <w:tab/>
+        <w:t>Run rate</w:t>
+      </w:r>
+    </w:p>
+    <w:p>
+      <w:pPr>
+        <w:ind w:left="360"/>
+        <w:rPr>
+          <w:rFonts w:ascii="Arial" w:hAnsi="Arial" w:cs="Arial"/>
+          <w:sz w:val="28"/>
+          <w:szCs w:val="28"/>
+        </w:rPr>
+      </w:pPr>
+    </w:p>
+    <w:p>
+      <w:pPr>
+        <w:ind w:left="360"/>
+        <w:rPr>
+          <w:rFonts w:ascii="Arial" w:hAnsi="Arial" w:cs="Arial"/>
+          <w:sz w:val="28"/>
+          <w:szCs w:val="28"/>
+        </w:rPr>
+      </w:pPr>
+      <w:r>
+        <w:rPr>
+          <w:rFonts w:ascii="Arial" w:hAnsi="Arial" w:cs="Arial"/>
+          <w:sz w:val="28"/>
+          <w:szCs w:val="28"/>
+        </w:rPr>
+        <w:t>Team performance</w:t>
+      </w:r>
+    </w:p>
+    <w:p>
+      <w:pPr>
+        <w:ind w:left="360"/>
+        <w:rPr>
+          <w:rFonts w:ascii="Arial" w:hAnsi="Arial" w:cs="Arial"/>
+          <w:sz w:val="28"/>
+          <w:szCs w:val="28"/>
+        </w:rPr>
+      </w:pPr>
+      <w:r>
+        <w:rPr>
+          <w:rFonts w:ascii="Arial" w:hAnsi="Arial" w:cs="Arial"/>
+          <w:sz w:val="28"/>
+          <w:szCs w:val="28"/>
+        </w:rPr>
+        <w:tab/>
+        <w:t xml:space="preserve">Total matches </w:t>
+      </w:r>
+    </w:p>
+    <w:p>
+      <w:pPr>
+        <w:ind w:left="360"/>
+        <w:rPr>
+          <w:rFonts w:ascii="Arial" w:hAnsi="Arial" w:cs="Arial"/>
+          <w:sz w:val="28"/>
+          <w:szCs w:val="28"/>
+        </w:rPr>
+      </w:pPr>
+      <w:r>
+        <w:rPr>
+          <w:rFonts w:ascii="Arial" w:hAnsi="Arial" w:cs="Arial"/>
+          <w:sz w:val="28"/>
+          <w:szCs w:val="28"/>
+        </w:rPr>
+        <w:tab/>
+        <w:t>Total wins</w:t>
+      </w:r>
+    </w:p>
+    <w:p>
+      <w:pPr>
+        <w:ind w:left="360"/>
+        <w:rPr>
+          <w:rFonts w:ascii="Arial" w:hAnsi="Arial" w:cs="Arial"/>
+          <w:sz w:val="28"/>
+          <w:szCs w:val="28"/>
+        </w:rPr>
+      </w:pPr>
+      <w:r>
+        <w:rPr>
+          <w:rFonts w:ascii="Arial" w:hAnsi="Arial" w:cs="Arial"/>
+          <w:sz w:val="28"/>
+          <w:szCs w:val="28"/>
+        </w:rPr>
+        <w:tab/>
+        <w:t xml:space="preserve">Run in each </w:t>
+      </w:r>
+      <w:proofErr w:type="gramStart"/>
+      <w:r>
+        <w:rPr>
+          <w:rFonts w:ascii="Arial" w:hAnsi="Arial" w:cs="Arial"/>
+          <w:sz w:val="28"/>
+          <w:szCs w:val="28"/>
+        </w:rPr>
+        <w:t>matches</w:t>
+      </w:r>
+      <w:proofErr w:type="gramEnd"/>
+    </w:p>
+    <w:p>
+      <w:pPr>
+        <w:ind w:left="360"/>
+        <w:rPr>
+          <w:rFonts w:ascii="Arial" w:hAnsi="Arial" w:cs="Arial"/>
+          <w:sz w:val="28"/>
+          <w:szCs w:val="28"/>
+        </w:rPr>
+      </w:pPr>
+      <w:r>
+        <w:rPr>
+          <w:rFonts w:ascii="Arial" w:hAnsi="Arial" w:cs="Arial"/>
+          <w:sz w:val="28"/>
+          <w:szCs w:val="28"/>
+        </w:rPr>
+        <w:tab/>
+        <w:t xml:space="preserve">Wickets in each </w:t>
+      </w:r>
+      <w:proofErr w:type="gramStart"/>
+      <w:r>
+        <w:rPr>
+          <w:rFonts w:ascii="Arial" w:hAnsi="Arial" w:cs="Arial"/>
+          <w:sz w:val="28"/>
+          <w:szCs w:val="28"/>
+        </w:rPr>
+        <w:t>matches</w:t>
+      </w:r>
+      <w:proofErr w:type="gramEnd"/>
+    </w:p>
+    <w:p>
+      <w:pPr>
+        <w:ind w:left="360"/>
+        <w:rPr>
+          <w:rFonts w:ascii="Arial" w:hAnsi="Arial" w:cs="Arial"/>
+          <w:sz w:val="28"/>
+          <w:szCs w:val="28"/>
+        </w:rPr>
+      </w:pPr>
+      <w:r>
+        <w:rPr>
+          <w:rFonts w:ascii="Arial" w:hAnsi="Arial" w:cs="Arial"/>
+          <w:sz w:val="28"/>
+          <w:szCs w:val="28"/>
+        </w:rPr>
+        <w:tab/>
+        <w:t xml:space="preserve">Most runs/ball by player </w:t>
+      </w:r>
+    </w:p>
+    <w:p>
+      <w:pPr>
+        <w:ind w:left="360"/>
+        <w:rPr>
+          <w:rFonts w:ascii="Arial" w:hAnsi="Arial" w:cs="Arial"/>
+          <w:sz w:val="28"/>
+          <w:szCs w:val="28"/>
+        </w:rPr>
+      </w:pPr>
+      <w:r>
+        <w:rPr>
+          <w:rFonts w:ascii="Arial" w:hAnsi="Arial" w:cs="Arial"/>
+          <w:sz w:val="28"/>
+          <w:szCs w:val="28"/>
+        </w:rPr>
+        <w:tab/>
+        <w:t>Most wickets/</w:t>
+      </w:r>
+      <w:proofErr w:type="gramStart"/>
+      <w:r>
+        <w:rPr>
+          <w:rFonts w:ascii="Arial" w:hAnsi="Arial" w:cs="Arial"/>
+          <w:sz w:val="28"/>
+          <w:szCs w:val="28"/>
+        </w:rPr>
+        <w:t>over taken</w:t>
+      </w:r>
+      <w:proofErr w:type="gramEnd"/>
+      <w:r>
+        <w:rPr>
+          <w:rFonts w:ascii="Arial" w:hAnsi="Arial" w:cs="Arial"/>
+          <w:sz w:val="28"/>
+          <w:szCs w:val="28"/>
+        </w:rPr>
+        <w:t xml:space="preserve"> by player</w:t>
+      </w:r>
+    </w:p>
+    <w:p>
+      <w:pPr>
+        <w:ind w:left="360"/>
+        <w:rPr>
+          <w:rFonts w:ascii="Arial" w:hAnsi="Arial" w:cs="Arial"/>
+          <w:sz w:val="28"/>
+          <w:szCs w:val="28"/>
+        </w:rPr>
+      </w:pPr>
+      <w:r>
+        <w:rPr>
+          <w:rFonts w:ascii="Arial" w:hAnsi="Arial" w:cs="Arial"/>
+          <w:sz w:val="28"/>
+          <w:szCs w:val="28"/>
+        </w:rPr>
+        <w:tab/>
+      </w:r>
       <w:r>
         <w:rPr>
           <w:rFonts w:ascii="Arial" w:hAnsi="Arial" w:cs="Arial"/>

</xml_diff>